<commit_message>
hemodilution, pod tables, pump setup
</commit_message>
<xml_diff>
--- a/Spina Fusin 1.docx
+++ b/Spina Fusin 1.docx
@@ -9,6 +9,56 @@
       <w:r>
         <w:rPr>
           <w:rFonts w:ascii="CenturyGothic" w:hAnsi="CenturyGothic"/>
+          <w:noProof/>
+          <w:color w:val="3F89B2"/>
+          <w:sz w:val="36"/>
+          <w:szCs w:val="36"/>
+        </w:rPr>
+        <w:drawing>
+          <wp:inline distT="0" distB="0" distL="0" distR="0" wp14:anchorId="65B37E9F" wp14:editId="6F6899F5">
+            <wp:extent cx="5943600" cy="3721735"/>
+            <wp:effectExtent l="0" t="0" r="0" b="0"/>
+            <wp:docPr id="1" name="Picture 1"/>
+            <wp:cNvGraphicFramePr>
+              <a:graphicFrameLocks xmlns:a="http://schemas.openxmlformats.org/drawingml/2006/main" noChangeAspect="1"/>
+            </wp:cNvGraphicFramePr>
+            <a:graphic xmlns:a="http://schemas.openxmlformats.org/drawingml/2006/main">
+              <a:graphicData uri="http://schemas.openxmlformats.org/drawingml/2006/picture">
+                <pic:pic xmlns:pic="http://schemas.openxmlformats.org/drawingml/2006/picture">
+                  <pic:nvPicPr>
+                    <pic:cNvPr id="1" name="Picture 1"/>
+                    <pic:cNvPicPr/>
+                  </pic:nvPicPr>
+                  <pic:blipFill>
+                    <a:blip r:embed="rId5" cstate="print">
+                      <a:extLst>
+                        <a:ext uri="{28A0092B-C50C-407E-A947-70E740481C1C}">
+                          <a14:useLocalDpi xmlns:a14="http://schemas.microsoft.com/office/drawing/2010/main" val="0"/>
+                        </a:ext>
+                      </a:extLst>
+                    </a:blip>
+                    <a:stretch>
+                      <a:fillRect/>
+                    </a:stretch>
+                  </pic:blipFill>
+                  <pic:spPr>
+                    <a:xfrm>
+                      <a:off x="0" y="0"/>
+                      <a:ext cx="5943600" cy="3721735"/>
+                    </a:xfrm>
+                    <a:prstGeom prst="rect">
+                      <a:avLst/>
+                    </a:prstGeom>
+                  </pic:spPr>
+                </pic:pic>
+              </a:graphicData>
+            </a:graphic>
+          </wp:inline>
+        </w:drawing>
+      </w:r>
+      <w:r>
+        <w:rPr>
+          <w:rFonts w:ascii="CenturyGothic" w:hAnsi="CenturyGothic"/>
           <w:color w:val="3F89B2"/>
           <w:sz w:val="36"/>
           <w:szCs w:val="36"/>
@@ -149,7 +199,16 @@
           <w:sz w:val="22"/>
           <w:szCs w:val="22"/>
         </w:rPr>
-        <w:t xml:space="preserve">Common barriers in the immediate postoperative period for spinal fusion patients include delayed mobilization, delayed return of bowel function, pain management, opioid use side effects, and prolonged hospitalization. </w:t>
+        <w:t xml:space="preserve">Common barriers in the immediate postoperative period for spinal fusion patients include delayed mobilization, delayed return of bowel function, pain management, opioid use side effects, and </w:t>
+      </w:r>
+      <w:r>
+        <w:rPr>
+          <w:rFonts w:ascii="Calibri" w:hAnsi="Calibri" w:cs="Calibri"/>
+          <w:sz w:val="22"/>
+          <w:szCs w:val="22"/>
+        </w:rPr>
+        <w:lastRenderedPageBreak/>
+        <w:t xml:space="preserve">prolonged hospitalization. </w:t>
       </w:r>
       <w:r>
         <w:rPr>

</xml_diff>